<commit_message>
Change in the structure of the chatering report.
</commit_message>
<xml_diff>
--- a/reports/Group/Chartering Report.docx
+++ b/reports/Group/Chartering Report.docx
@@ -2181,14 +2181,9 @@
         <w:t>deliveries</w:t>
       </w:r>
       <w:proofErr w:type="spellEnd"/>
-      <w:proofErr w:type="gramStart"/>
-      <w:r>
-        <w:t xml:space="preserve">, </w:t>
-      </w:r>
       <w:r>
         <w:t>.</w:t>
       </w:r>
-      <w:proofErr w:type="gramEnd"/>
     </w:p>
     <w:p/>
     <w:p>

</xml_diff>